<commit_message>
Updating the word document as i go
</commit_message>
<xml_diff>
--- a/Assignment3_Crypto_st -updated_100525/CMSC203 Assignment3 Implenetation Documentation Template.docx
+++ b/Assignment3_Crypto_st -updated_100525/CMSC203 Assignment3 Implenetation Documentation Template.docx
@@ -2643,52 +2643,129 @@
         <w:t xml:space="preserve"> folder files in your GitHub repository.</w:t>
       </w:r>
     </w:p>
+    <w:p>
+      <w:r>
+        <w:drawing>
+          <wp:inline distT="0" distB="0" distL="0" distR="0" wp14:anchorId="3D2EA28E" wp14:editId="6F44AE21">
+            <wp:extent cx="5943600" cy="3096895"/>
+            <wp:effectExtent l="0" t="0" r="0" b="8255"/>
+            <wp:docPr id="657577613" name="Picture 1" descr="A screenshot of a computer&#10;&#10;AI-generated content may be incorrect."/>
+            <wp:cNvGraphicFramePr>
+              <a:graphicFrameLocks xmlns:a="http://schemas.openxmlformats.org/drawingml/2006/main" noChangeAspect="1"/>
+            </wp:cNvGraphicFramePr>
+            <a:graphic xmlns:a="http://schemas.openxmlformats.org/drawingml/2006/main">
+              <a:graphicData uri="http://schemas.openxmlformats.org/drawingml/2006/picture">
+                <pic:pic xmlns:pic="http://schemas.openxmlformats.org/drawingml/2006/picture">
+                  <pic:nvPicPr>
+                    <pic:cNvPr id="657577613" name="Picture 1" descr="A screenshot of a computer&#10;&#10;AI-generated content may be incorrect."/>
+                    <pic:cNvPicPr/>
+                  </pic:nvPicPr>
+                  <pic:blipFill>
+                    <a:blip r:embed="rId7"/>
+                    <a:stretch>
+                      <a:fillRect/>
+                    </a:stretch>
+                  </pic:blipFill>
+                  <pic:spPr>
+                    <a:xfrm>
+                      <a:off x="0" y="0"/>
+                      <a:ext cx="5943600" cy="3096895"/>
+                    </a:xfrm>
+                    <a:prstGeom prst="rect">
+                      <a:avLst/>
+                    </a:prstGeom>
+                  </pic:spPr>
+                </pic:pic>
+              </a:graphicData>
+            </a:graphic>
+          </wp:inline>
+        </w:drawing>
+      </w:r>
+    </w:p>
+    <w:p/>
+    <w:p>
+      <w:r>
+        <w:br w:type="page"/>
+      </w:r>
+    </w:p>
+    <w:p>
+      <w:r>
+        <w:t>Lessons Learned &lt;Provide answers to the questions listed above&gt;:</w:t>
+      </w:r>
+    </w:p>
+    <w:p/>
+    <w:p>
+      <w:r>
+        <w:t xml:space="preserve">Write about your Learning Experience, highlighting your lessons learned and learning experience from working on this project. </w:t>
+      </w:r>
+    </w:p>
+    <w:p/>
+    <w:p>
+      <w:r>
+        <w:t xml:space="preserve">What have you learned? </w:t>
+      </w:r>
+    </w:p>
+    <w:p>
+      <w:r>
+        <w:t xml:space="preserve">I learned how to set up eclipse with JavaFX and JUnit. </w:t>
+      </w:r>
+    </w:p>
+    <w:p/>
+    <w:p>
+      <w:r>
+        <w:t xml:space="preserve">What did you struggle with? </w:t>
+      </w:r>
+    </w:p>
+    <w:p>
+      <w:r>
+        <w:t>Setting up Eclipse with JavaFX and JUnit</w:t>
+      </w:r>
+    </w:p>
+    <w:p/>
+    <w:p>
+      <w:r>
+        <w:t xml:space="preserve">What would you do differently on your next project? </w:t>
+      </w:r>
+    </w:p>
+    <w:p>
+      <w:r>
+        <w:t xml:space="preserve">Not </w:t>
+      </w:r>
+      <w:proofErr w:type="gramStart"/>
+      <w:r>
+        <w:t>use</w:t>
+      </w:r>
+      <w:proofErr w:type="gramEnd"/>
+      <w:r>
+        <w:t xml:space="preserve"> eclipse and stick with an IDE that I know will work</w:t>
+      </w:r>
+    </w:p>
     <w:p/>
     <w:p/>
     <w:p>
       <w:r>
-        <w:br w:type="page"/>
-      </w:r>
-    </w:p>
-    <w:p>
-      <w:r>
-        <w:t>Lessons Learned &lt;Provide answers to the questions listed above&gt;:</w:t>
+        <w:t>What parts of this assignment were you successful with, and what parts (if any) were you not successful with?</w:t>
+      </w:r>
+    </w:p>
+    <w:p>
+      <w:r>
+        <w:t>I was successful in implementing all the encryption and decryption methods as well as creating my own helper methods to make life a little easier</w:t>
       </w:r>
     </w:p>
     <w:p/>
     <w:p>
       <w:r>
-        <w:t xml:space="preserve">Write about your Learning Experience, highlighting your lessons learned and learning experience from working on this project. </w:t>
-      </w:r>
-    </w:p>
-    <w:p/>
-    <w:p>
-      <w:r>
-        <w:t xml:space="preserve">What have you learned? </w:t>
-      </w:r>
-    </w:p>
-    <w:p/>
-    <w:p>
-      <w:r>
-        <w:t xml:space="preserve">What did you struggle with? </w:t>
-      </w:r>
-    </w:p>
-    <w:p/>
-    <w:p>
-      <w:r>
-        <w:t xml:space="preserve">What would you do differently on your next project? </w:t>
-      </w:r>
-    </w:p>
-    <w:p/>
-    <w:p>
-      <w:r>
-        <w:t>What parts of this assignment were you successful with, and what parts (if any) were you not successful with?</w:t>
-      </w:r>
-    </w:p>
-    <w:p/>
-    <w:p>
-      <w:r>
         <w:t xml:space="preserve">Provide any additional resources/links/videos you used to while working on this assignment/project. </w:t>
+      </w:r>
+    </w:p>
+    <w:p>
+      <w:r>
+        <w:t>Using plenty of AI to help me set up eclipse was the only way this project could get started</w:t>
+      </w:r>
+    </w:p>
+    <w:p>
+      <w:r>
+        <w:t>Plant UML is a godsend</w:t>
       </w:r>
     </w:p>
     <w:p/>

</xml_diff>

<commit_message>
Finishes the test plan table
</commit_message>
<xml_diff>
--- a/Assignment3_Crypto_st -updated_100525/CMSC203 Assignment3 Implenetation Documentation Template.docx
+++ b/Assignment3_Crypto_st -updated_100525/CMSC203 Assignment3 Implenetation Documentation Template.docx
@@ -149,36 +149,18 @@
       </w:r>
     </w:p>
     <w:p>
-      <w:proofErr w:type="spellStart"/>
       <w:r>
         <w:t>isStringInBounds</w:t>
       </w:r>
-      <w:proofErr w:type="spellEnd"/>
-    </w:p>
-    <w:p>
-      <w:r>
-        <w:t>1</w:t>
-      </w:r>
-      <w:proofErr w:type="gramStart"/>
-      <w:r>
-        <w:t>.  SET</w:t>
-      </w:r>
-      <w:proofErr w:type="gramEnd"/>
-      <w:r>
-        <w:t xml:space="preserve"> result to true</w:t>
-      </w:r>
-    </w:p>
-    <w:p>
-      <w:r>
-        <w:t>2</w:t>
-      </w:r>
-      <w:proofErr w:type="gramStart"/>
-      <w:r>
-        <w:t>.  FOR</w:t>
-      </w:r>
-      <w:proofErr w:type="gramEnd"/>
-      <w:r>
-        <w:t xml:space="preserve"> each character in the given text</w:t>
+    </w:p>
+    <w:p>
+      <w:r>
+        <w:t>1.  SET result to true</w:t>
+      </w:r>
+    </w:p>
+    <w:p>
+      <w:r>
+        <w:t>2.  FOR each character in the given text</w:t>
       </w:r>
     </w:p>
     <w:p>
@@ -198,67 +180,28 @@
     </w:p>
     <w:p>
       <w:r>
-        <w:t>6</w:t>
-      </w:r>
-      <w:proofErr w:type="gramStart"/>
-      <w:r>
-        <w:t>.  END</w:t>
-      </w:r>
-      <w:proofErr w:type="gramEnd"/>
-      <w:r>
-        <w:t xml:space="preserve"> FOR</w:t>
-      </w:r>
-    </w:p>
-    <w:p>
-      <w:r>
-        <w:t>7</w:t>
-      </w:r>
-      <w:proofErr w:type="gramStart"/>
-      <w:r>
-        <w:t>.  RETURN</w:t>
-      </w:r>
-      <w:proofErr w:type="gramEnd"/>
-      <w:r>
-        <w:t xml:space="preserve"> result</w:t>
-      </w:r>
-    </w:p>
-    <w:p>
-      <w:r>
-        <w:t xml:space="preserve">end </w:t>
-      </w:r>
-      <w:proofErr w:type="spellStart"/>
-      <w:r>
-        <w:t>isStringInBounds</w:t>
-      </w:r>
-      <w:proofErr w:type="spellEnd"/>
+        <w:t>6.  END FOR</w:t>
+      </w:r>
+    </w:p>
+    <w:p>
+      <w:r>
+        <w:t>7.  RETURN result</w:t>
+      </w:r>
+    </w:p>
+    <w:p>
+      <w:r>
+        <w:t>end isStringInBounds</w:t>
+      </w:r>
     </w:p>
     <w:p/>
     <w:p>
-      <w:proofErr w:type="spellStart"/>
       <w:r>
         <w:t>caesarEncryption</w:t>
       </w:r>
-      <w:proofErr w:type="spellEnd"/>
-    </w:p>
-    <w:p>
-      <w:r>
-        <w:t>1</w:t>
-      </w:r>
-      <w:proofErr w:type="gramStart"/>
-      <w:r>
-        <w:t>.  IF</w:t>
-      </w:r>
-      <w:proofErr w:type="gramEnd"/>
-      <w:r>
-        <w:t xml:space="preserve"> the text is not within </w:t>
-      </w:r>
-      <w:proofErr w:type="gramStart"/>
-      <w:r>
-        <w:t>bounds</w:t>
-      </w:r>
-      <w:proofErr w:type="gramEnd"/>
-      <w:r>
-        <w:t xml:space="preserve"> THEN</w:t>
+    </w:p>
+    <w:p>
+      <w:r>
+        <w:t>1.  IF the text is not within bounds THEN</w:t>
       </w:r>
     </w:p>
     <w:p>
@@ -268,51 +211,22 @@
     </w:p>
     <w:p>
       <w:r>
-        <w:t>3</w:t>
-      </w:r>
-      <w:proofErr w:type="gramStart"/>
-      <w:r>
-        <w:t>.  ENDIF</w:t>
-      </w:r>
-      <w:proofErr w:type="gramEnd"/>
-    </w:p>
-    <w:p>
-      <w:r>
-        <w:t>4</w:t>
-      </w:r>
-      <w:proofErr w:type="gramStart"/>
-      <w:r>
-        <w:t>.  SET</w:t>
-      </w:r>
-      <w:proofErr w:type="gramEnd"/>
-      <w:r>
-        <w:t xml:space="preserve"> the effective shift to the given shift amount wrapped within the allowed range</w:t>
-      </w:r>
-    </w:p>
-    <w:p>
-      <w:r>
-        <w:t>5</w:t>
-      </w:r>
-      <w:proofErr w:type="gramStart"/>
-      <w:r>
-        <w:t>.  SET</w:t>
-      </w:r>
-      <w:proofErr w:type="gramEnd"/>
-      <w:r>
-        <w:t xml:space="preserve"> the output text to empty</w:t>
-      </w:r>
-    </w:p>
-    <w:p>
-      <w:r>
-        <w:t>6</w:t>
-      </w:r>
-      <w:proofErr w:type="gramStart"/>
-      <w:r>
-        <w:t>.  FOR</w:t>
-      </w:r>
-      <w:proofErr w:type="gramEnd"/>
-      <w:r>
-        <w:t xml:space="preserve"> each character in the text</w:t>
+        <w:t>3.  ENDIF</w:t>
+      </w:r>
+    </w:p>
+    <w:p>
+      <w:r>
+        <w:t>4.  SET the effective shift to the given shift amount wrapped within the allowed range</w:t>
+      </w:r>
+    </w:p>
+    <w:p>
+      <w:r>
+        <w:t>5.  SET the output text to empty</w:t>
+      </w:r>
+    </w:p>
+    <w:p>
+      <w:r>
+        <w:t>6.  FOR each character in the text</w:t>
       </w:r>
     </w:p>
     <w:p>
@@ -347,41 +261,18 @@
     </w:p>
     <w:p>
       <w:r>
-        <w:t xml:space="preserve">end </w:t>
-      </w:r>
-      <w:proofErr w:type="spellStart"/>
-      <w:r>
-        <w:t>caesarEncryption</w:t>
-      </w:r>
-      <w:proofErr w:type="spellEnd"/>
+        <w:t>end caesarEncryption</w:t>
+      </w:r>
     </w:p>
     <w:p/>
     <w:p>
-      <w:proofErr w:type="spellStart"/>
       <w:r>
         <w:t>caesarDecryption</w:t>
       </w:r>
-      <w:proofErr w:type="spellEnd"/>
-    </w:p>
-    <w:p>
-      <w:r>
-        <w:t>1</w:t>
-      </w:r>
-      <w:proofErr w:type="gramStart"/>
-      <w:r>
-        <w:t>.  IF</w:t>
-      </w:r>
-      <w:proofErr w:type="gramEnd"/>
-      <w:r>
-        <w:t xml:space="preserve"> the encrypted text is not within </w:t>
-      </w:r>
-      <w:proofErr w:type="gramStart"/>
-      <w:r>
-        <w:t>bounds</w:t>
-      </w:r>
-      <w:proofErr w:type="gramEnd"/>
-      <w:r>
-        <w:t xml:space="preserve"> THEN</w:t>
+    </w:p>
+    <w:p>
+      <w:r>
+        <w:t>1.  IF the encrypted text is not within bounds THEN</w:t>
       </w:r>
     </w:p>
     <w:p>
@@ -391,51 +282,22 @@
     </w:p>
     <w:p>
       <w:r>
-        <w:t>3</w:t>
-      </w:r>
-      <w:proofErr w:type="gramStart"/>
-      <w:r>
-        <w:t>.  ENDIF</w:t>
-      </w:r>
-      <w:proofErr w:type="gramEnd"/>
-    </w:p>
-    <w:p>
-      <w:r>
-        <w:t>4</w:t>
-      </w:r>
-      <w:proofErr w:type="gramStart"/>
-      <w:r>
-        <w:t>.  SET</w:t>
-      </w:r>
-      <w:proofErr w:type="gramEnd"/>
-      <w:r>
-        <w:t xml:space="preserve"> the effective shift to the given shift amount wrapped within the allowed range</w:t>
-      </w:r>
-    </w:p>
-    <w:p>
-      <w:r>
-        <w:t>5</w:t>
-      </w:r>
-      <w:proofErr w:type="gramStart"/>
-      <w:r>
-        <w:t>.  SET</w:t>
-      </w:r>
-      <w:proofErr w:type="gramEnd"/>
-      <w:r>
-        <w:t xml:space="preserve"> the output text to empty</w:t>
-      </w:r>
-    </w:p>
-    <w:p>
-      <w:r>
-        <w:t>6</w:t>
-      </w:r>
-      <w:proofErr w:type="gramStart"/>
-      <w:r>
-        <w:t>.  FOR</w:t>
-      </w:r>
-      <w:proofErr w:type="gramEnd"/>
-      <w:r>
-        <w:t xml:space="preserve"> each character in the encrypted text</w:t>
+        <w:t>3.  ENDIF</w:t>
+      </w:r>
+    </w:p>
+    <w:p>
+      <w:r>
+        <w:t>4.  SET the effective shift to the given shift amount wrapped within the allowed range</w:t>
+      </w:r>
+    </w:p>
+    <w:p>
+      <w:r>
+        <w:t>5.  SET the output text to empty</w:t>
+      </w:r>
+    </w:p>
+    <w:p>
+      <w:r>
+        <w:t>6.  FOR each character in the encrypted text</w:t>
       </w:r>
     </w:p>
     <w:p>
@@ -470,41 +332,18 @@
     </w:p>
     <w:p>
       <w:r>
-        <w:t xml:space="preserve">end </w:t>
-      </w:r>
-      <w:proofErr w:type="spellStart"/>
-      <w:r>
-        <w:t>caesarDecryption</w:t>
-      </w:r>
-      <w:proofErr w:type="spellEnd"/>
+        <w:t>end caesarDecryption</w:t>
+      </w:r>
     </w:p>
     <w:p/>
     <w:p>
-      <w:proofErr w:type="spellStart"/>
       <w:r>
         <w:t>vigenereEncryption</w:t>
       </w:r>
-      <w:proofErr w:type="spellEnd"/>
-    </w:p>
-    <w:p>
-      <w:r>
-        <w:t>1</w:t>
-      </w:r>
-      <w:proofErr w:type="gramStart"/>
-      <w:r>
-        <w:t>.  IF</w:t>
-      </w:r>
-      <w:proofErr w:type="gramEnd"/>
-      <w:r>
-        <w:t xml:space="preserve"> the text or the keyword </w:t>
-      </w:r>
-      <w:proofErr w:type="gramStart"/>
-      <w:r>
-        <w:t>are</w:t>
-      </w:r>
-      <w:proofErr w:type="gramEnd"/>
-      <w:r>
-        <w:t xml:space="preserve"> not within bounds OR the keyword is empty THEN</w:t>
+    </w:p>
+    <w:p>
+      <w:r>
+        <w:t>1.  IF the text or the keyword are not within bounds OR the keyword is empty THEN</w:t>
       </w:r>
     </w:p>
     <w:p>
@@ -514,51 +353,22 @@
     </w:p>
     <w:p>
       <w:r>
-        <w:t>3</w:t>
-      </w:r>
-      <w:proofErr w:type="gramStart"/>
-      <w:r>
-        <w:t>.  ENDIF</w:t>
-      </w:r>
-      <w:proofErr w:type="gramEnd"/>
-    </w:p>
-    <w:p>
-      <w:r>
-        <w:t>4</w:t>
-      </w:r>
-      <w:proofErr w:type="gramStart"/>
-      <w:r>
-        <w:t>.  SET</w:t>
-      </w:r>
-      <w:proofErr w:type="gramEnd"/>
-      <w:r>
-        <w:t xml:space="preserve"> the output text to empty</w:t>
-      </w:r>
-    </w:p>
-    <w:p>
-      <w:r>
-        <w:t>5</w:t>
-      </w:r>
-      <w:proofErr w:type="gramStart"/>
-      <w:r>
-        <w:t>.  SET</w:t>
-      </w:r>
-      <w:proofErr w:type="gramEnd"/>
-      <w:r>
-        <w:t xml:space="preserve"> keyword length to the number of characters in the keyword</w:t>
-      </w:r>
-    </w:p>
-    <w:p>
-      <w:r>
-        <w:t>6</w:t>
-      </w:r>
-      <w:proofErr w:type="gramStart"/>
-      <w:r>
-        <w:t>.  FOR</w:t>
-      </w:r>
-      <w:proofErr w:type="gramEnd"/>
-      <w:r>
-        <w:t xml:space="preserve"> each position in the text</w:t>
+        <w:t>3.  ENDIF</w:t>
+      </w:r>
+    </w:p>
+    <w:p>
+      <w:r>
+        <w:t>4.  SET the output text to empty</w:t>
+      </w:r>
+    </w:p>
+    <w:p>
+      <w:r>
+        <w:t>5.  SET keyword length to the number of characters in the keyword</w:t>
+      </w:r>
+    </w:p>
+    <w:p>
+      <w:r>
+        <w:t>6.  FOR each position in the text</w:t>
       </w:r>
     </w:p>
     <w:p>
@@ -608,41 +418,18 @@
     </w:p>
     <w:p>
       <w:r>
-        <w:t xml:space="preserve">end </w:t>
-      </w:r>
-      <w:proofErr w:type="spellStart"/>
-      <w:r>
-        <w:t>vigenereEncryption</w:t>
-      </w:r>
-      <w:proofErr w:type="spellEnd"/>
+        <w:t>end vigenereEncryption</w:t>
+      </w:r>
     </w:p>
     <w:p/>
     <w:p>
-      <w:proofErr w:type="spellStart"/>
       <w:r>
         <w:t>vigenereDecryption</w:t>
       </w:r>
-      <w:proofErr w:type="spellEnd"/>
-    </w:p>
-    <w:p>
-      <w:r>
-        <w:t>1</w:t>
-      </w:r>
-      <w:proofErr w:type="gramStart"/>
-      <w:r>
-        <w:t>.  IF</w:t>
-      </w:r>
-      <w:proofErr w:type="gramEnd"/>
-      <w:r>
-        <w:t xml:space="preserve"> the encrypted text or the keyword </w:t>
-      </w:r>
-      <w:proofErr w:type="gramStart"/>
-      <w:r>
-        <w:t>are</w:t>
-      </w:r>
-      <w:proofErr w:type="gramEnd"/>
-      <w:r>
-        <w:t xml:space="preserve"> not within bounds OR the keyword is empty THEN</w:t>
+    </w:p>
+    <w:p>
+      <w:r>
+        <w:t>1.  IF the encrypted text or the keyword are not within bounds OR the keyword is empty THEN</w:t>
       </w:r>
     </w:p>
     <w:p>
@@ -652,51 +439,22 @@
     </w:p>
     <w:p>
       <w:r>
-        <w:t>3</w:t>
-      </w:r>
-      <w:proofErr w:type="gramStart"/>
-      <w:r>
-        <w:t>.  ENDIF</w:t>
-      </w:r>
-      <w:proofErr w:type="gramEnd"/>
-    </w:p>
-    <w:p>
-      <w:r>
-        <w:t>4</w:t>
-      </w:r>
-      <w:proofErr w:type="gramStart"/>
-      <w:r>
-        <w:t>.  SET</w:t>
-      </w:r>
-      <w:proofErr w:type="gramEnd"/>
-      <w:r>
-        <w:t xml:space="preserve"> the output text to empty</w:t>
-      </w:r>
-    </w:p>
-    <w:p>
-      <w:r>
-        <w:t>5</w:t>
-      </w:r>
-      <w:proofErr w:type="gramStart"/>
-      <w:r>
-        <w:t>.  SET</w:t>
-      </w:r>
-      <w:proofErr w:type="gramEnd"/>
-      <w:r>
-        <w:t xml:space="preserve"> keyword length to the number of characters in the keyword</w:t>
-      </w:r>
-    </w:p>
-    <w:p>
-      <w:r>
-        <w:t>6</w:t>
-      </w:r>
-      <w:proofErr w:type="gramStart"/>
-      <w:r>
-        <w:t>.  FOR</w:t>
-      </w:r>
-      <w:proofErr w:type="gramEnd"/>
-      <w:r>
-        <w:t xml:space="preserve"> each position in the encrypted text</w:t>
+        <w:t>3.  ENDIF</w:t>
+      </w:r>
+    </w:p>
+    <w:p>
+      <w:r>
+        <w:t>4.  SET the output text to empty</w:t>
+      </w:r>
+    </w:p>
+    <w:p>
+      <w:r>
+        <w:t>5.  SET keyword length to the number of characters in the keyword</w:t>
+      </w:r>
+    </w:p>
+    <w:p>
+      <w:r>
+        <w:t>6.  FOR each position in the encrypted text</w:t>
       </w:r>
     </w:p>
     <w:p>
@@ -746,109 +504,55 @@
     </w:p>
     <w:p>
       <w:r>
-        <w:t xml:space="preserve">end </w:t>
-      </w:r>
-      <w:proofErr w:type="spellStart"/>
-      <w:r>
-        <w:t>vigenereDecryption</w:t>
-      </w:r>
-      <w:proofErr w:type="spellEnd"/>
+        <w:t>end vigenereDecryption</w:t>
+      </w:r>
     </w:p>
     <w:p/>
     <w:p>
-      <w:proofErr w:type="spellStart"/>
       <w:r>
         <w:t>shiftCharacter</w:t>
       </w:r>
-      <w:proofErr w:type="spellEnd"/>
-    </w:p>
-    <w:p>
-      <w:r>
-        <w:t>1</w:t>
-      </w:r>
-      <w:proofErr w:type="gramStart"/>
-      <w:r>
-        <w:t>.  COMPUTE</w:t>
-      </w:r>
-      <w:proofErr w:type="gramEnd"/>
-      <w:r>
-        <w:t xml:space="preserve"> the character index by subtracting the lower allowed symbol from the character</w:t>
-      </w:r>
-    </w:p>
-    <w:p>
-      <w:r>
-        <w:t>2</w:t>
-      </w:r>
-      <w:proofErr w:type="gramStart"/>
-      <w:r>
-        <w:t>.  COMPUTE</w:t>
-      </w:r>
-      <w:proofErr w:type="gramEnd"/>
-      <w:r>
-        <w:t xml:space="preserve"> the shifted index by adding the shift amount, adding the range, and wrapping the result within the range</w:t>
-      </w:r>
-    </w:p>
-    <w:p>
-      <w:r>
-        <w:t>3</w:t>
-      </w:r>
-      <w:proofErr w:type="gramStart"/>
-      <w:r>
-        <w:t>.  COMPUTE</w:t>
-      </w:r>
-      <w:proofErr w:type="gramEnd"/>
-      <w:r>
-        <w:t xml:space="preserve"> the resulting character by adding the lower allowed symbol to the shifted index</w:t>
-      </w:r>
-    </w:p>
-    <w:p>
-      <w:r>
-        <w:t>4</w:t>
-      </w:r>
-      <w:proofErr w:type="gramStart"/>
-      <w:r>
-        <w:t>.  RETURN</w:t>
-      </w:r>
-      <w:proofErr w:type="gramEnd"/>
-      <w:r>
-        <w:t xml:space="preserve"> the resulting character</w:t>
-      </w:r>
-    </w:p>
-    <w:p>
-      <w:r>
-        <w:t xml:space="preserve">end </w:t>
-      </w:r>
-      <w:proofErr w:type="spellStart"/>
-      <w:r>
-        <w:t>shiftCharacter</w:t>
-      </w:r>
-      <w:proofErr w:type="spellEnd"/>
+    </w:p>
+    <w:p>
+      <w:r>
+        <w:t>1.  COMPUTE the character index by subtracting the lower allowed symbol from the character</w:t>
+      </w:r>
+    </w:p>
+    <w:p>
+      <w:r>
+        <w:t>2.  COMPUTE the shifted index by adding the shift amount, adding the range, and wrapping the result within the range</w:t>
+      </w:r>
+    </w:p>
+    <w:p>
+      <w:r>
+        <w:t>3.  COMPUTE the resulting character by adding the lower allowed symbol to the shifted index</w:t>
+      </w:r>
+    </w:p>
+    <w:p>
+      <w:r>
+        <w:t>4.  RETURN the resulting character</w:t>
+      </w:r>
+    </w:p>
+    <w:p>
+      <w:r>
+        <w:t>end shiftCharacter</w:t>
+      </w:r>
     </w:p>
     <w:p/>
     <w:p>
       <w:pPr>
         <w:spacing w:after="160" w:line="259" w:lineRule="auto"/>
       </w:pPr>
-      <w:proofErr w:type="spellStart"/>
       <w:r>
         <w:t>playfairEncryption</w:t>
       </w:r>
-      <w:proofErr w:type="spellEnd"/>
-    </w:p>
-    <w:p>
-      <w:pPr>
-        <w:spacing w:after="160" w:line="259" w:lineRule="auto"/>
-      </w:pPr>
-      <w:r>
-        <w:t xml:space="preserve">1. IF the text is not within </w:t>
-      </w:r>
-      <w:proofErr w:type="gramStart"/>
-      <w:r>
-        <w:t>bounds</w:t>
-      </w:r>
-      <w:proofErr w:type="gramEnd"/>
-      <w:r>
-        <w:t xml:space="preserve"> THEN</w:t>
+    </w:p>
+    <w:p>
+      <w:pPr>
+        <w:spacing w:after="160" w:line="259" w:lineRule="auto"/>
+      </w:pPr>
+      <w:r>
+        <w:t>1. IF the text is not within bounds THEN</w:t>
       </w:r>
     </w:p>
     <w:p>
@@ -888,15 +592,7 @@
         <w:spacing w:after="160" w:line="259" w:lineRule="auto"/>
       </w:pPr>
       <w:r>
-        <w:t xml:space="preserve">6.     ADD </w:t>
-      </w:r>
-      <w:proofErr w:type="gramStart"/>
-      <w:r>
-        <w:t>a space</w:t>
-      </w:r>
-      <w:proofErr w:type="gramEnd"/>
-      <w:r>
-        <w:t xml:space="preserve"> to the end of the text</w:t>
+        <w:t>6.     ADD a space to the end of the text</w:t>
       </w:r>
     </w:p>
     <w:p>
@@ -960,43 +656,28 @@
         <w:spacing w:after="160" w:line="259" w:lineRule="auto"/>
       </w:pPr>
       <w:r>
-        <w:t xml:space="preserve">end </w:t>
-      </w:r>
-      <w:proofErr w:type="spellStart"/>
-      <w:r>
-        <w:t>playfairEncryption</w:t>
-      </w:r>
-      <w:proofErr w:type="spellEnd"/>
-    </w:p>
-    <w:p>
-      <w:pPr>
-        <w:spacing w:after="160" w:line="259" w:lineRule="auto"/>
-      </w:pPr>
-    </w:p>
-    <w:p>
-      <w:pPr>
-        <w:spacing w:after="160" w:line="259" w:lineRule="auto"/>
-      </w:pPr>
-      <w:proofErr w:type="spellStart"/>
+        <w:t>end playfairEncryption</w:t>
+      </w:r>
+    </w:p>
+    <w:p>
+      <w:pPr>
+        <w:spacing w:after="160" w:line="259" w:lineRule="auto"/>
+      </w:pPr>
+    </w:p>
+    <w:p>
+      <w:pPr>
+        <w:spacing w:after="160" w:line="259" w:lineRule="auto"/>
+      </w:pPr>
       <w:r>
         <w:t>playfairDecryption</w:t>
       </w:r>
-      <w:proofErr w:type="spellEnd"/>
-    </w:p>
-    <w:p>
-      <w:pPr>
-        <w:spacing w:after="160" w:line="259" w:lineRule="auto"/>
-      </w:pPr>
-      <w:r>
-        <w:t xml:space="preserve">1. IF the encrypted text is not within </w:t>
-      </w:r>
-      <w:proofErr w:type="gramStart"/>
-      <w:r>
-        <w:t>bounds</w:t>
-      </w:r>
-      <w:proofErr w:type="gramEnd"/>
-      <w:r>
-        <w:t xml:space="preserve"> THEN</w:t>
+    </w:p>
+    <w:p>
+      <w:pPr>
+        <w:spacing w:after="160" w:line="259" w:lineRule="auto"/>
+      </w:pPr>
+      <w:r>
+        <w:t>1. IF the encrypted text is not within bounds THEN</w:t>
       </w:r>
     </w:p>
     <w:p>
@@ -1075,34 +756,22 @@
       <w:pPr>
         <w:spacing w:after="160" w:line="259" w:lineRule="auto"/>
       </w:pPr>
-      <w:proofErr w:type="gramStart"/>
-      <w:r>
-        <w:t>end</w:t>
-      </w:r>
-      <w:proofErr w:type="gramEnd"/>
-      <w:r>
-        <w:t xml:space="preserve"> </w:t>
-      </w:r>
-      <w:proofErr w:type="spellStart"/>
-      <w:r>
-        <w:t>playfairDecryption</w:t>
-      </w:r>
-      <w:proofErr w:type="spellEnd"/>
-    </w:p>
-    <w:p>
-      <w:pPr>
-        <w:spacing w:after="160" w:line="259" w:lineRule="auto"/>
-      </w:pPr>
-    </w:p>
-    <w:p>
-      <w:pPr>
-        <w:spacing w:after="160" w:line="259" w:lineRule="auto"/>
-      </w:pPr>
-      <w:proofErr w:type="spellStart"/>
+      <w:r>
+        <w:t>end playfairDecryption</w:t>
+      </w:r>
+    </w:p>
+    <w:p>
+      <w:pPr>
+        <w:spacing w:after="160" w:line="259" w:lineRule="auto"/>
+      </w:pPr>
+    </w:p>
+    <w:p>
+      <w:pPr>
+        <w:spacing w:after="160" w:line="259" w:lineRule="auto"/>
+      </w:pPr>
       <w:r>
         <w:t>buildPlayfairMatrix</w:t>
       </w:r>
-      <w:proofErr w:type="spellEnd"/>
     </w:p>
     <w:p>
       <w:pPr>
@@ -1277,28 +946,21 @@
         <w:spacing w:after="160" w:line="259" w:lineRule="auto"/>
       </w:pPr>
       <w:r>
-        <w:t xml:space="preserve">end </w:t>
-      </w:r>
-      <w:proofErr w:type="spellStart"/>
-      <w:r>
-        <w:t>buildPlayfairMatrix</w:t>
-      </w:r>
-      <w:proofErr w:type="spellEnd"/>
-    </w:p>
-    <w:p>
-      <w:pPr>
-        <w:spacing w:after="160" w:line="259" w:lineRule="auto"/>
-      </w:pPr>
-    </w:p>
-    <w:p>
-      <w:pPr>
-        <w:spacing w:after="160" w:line="259" w:lineRule="auto"/>
-      </w:pPr>
-      <w:proofErr w:type="spellStart"/>
+        <w:t>end buildPlayfairMatrix</w:t>
+      </w:r>
+    </w:p>
+    <w:p>
+      <w:pPr>
+        <w:spacing w:after="160" w:line="259" w:lineRule="auto"/>
+      </w:pPr>
+    </w:p>
+    <w:p>
+      <w:pPr>
+        <w:spacing w:after="160" w:line="259" w:lineRule="auto"/>
+      </w:pPr>
       <w:r>
         <w:t>findPosition</w:t>
       </w:r>
-      <w:proofErr w:type="spellEnd"/>
     </w:p>
     <w:p>
       <w:pPr>
@@ -1321,15 +983,7 @@
         <w:spacing w:after="160" w:line="259" w:lineRule="auto"/>
       </w:pPr>
       <w:r>
-        <w:t xml:space="preserve">3.         IF the cell contains the desired </w:t>
-      </w:r>
-      <w:proofErr w:type="gramStart"/>
-      <w:r>
-        <w:t>character</w:t>
-      </w:r>
-      <w:proofErr w:type="gramEnd"/>
-      <w:r>
-        <w:t xml:space="preserve"> THEN</w:t>
+        <w:t>3.         IF the cell contains the desired character THEN</w:t>
       </w:r>
     </w:p>
     <w:p>
@@ -1377,28 +1031,21 @@
         <w:spacing w:after="160" w:line="259" w:lineRule="auto"/>
       </w:pPr>
       <w:r>
-        <w:t xml:space="preserve">end </w:t>
-      </w:r>
-      <w:proofErr w:type="spellStart"/>
-      <w:r>
-        <w:t>findPosition</w:t>
-      </w:r>
-      <w:proofErr w:type="spellEnd"/>
-    </w:p>
-    <w:p>
-      <w:pPr>
-        <w:spacing w:after="160" w:line="259" w:lineRule="auto"/>
-      </w:pPr>
-    </w:p>
-    <w:p>
-      <w:pPr>
-        <w:spacing w:after="160" w:line="259" w:lineRule="auto"/>
-      </w:pPr>
-      <w:proofErr w:type="spellStart"/>
+        <w:t>end findPosition</w:t>
+      </w:r>
+    </w:p>
+    <w:p>
+      <w:pPr>
+        <w:spacing w:after="160" w:line="259" w:lineRule="auto"/>
+      </w:pPr>
+    </w:p>
+    <w:p>
+      <w:pPr>
+        <w:spacing w:after="160" w:line="259" w:lineRule="auto"/>
+      </w:pPr>
       <w:r>
         <w:t>preparePlayfairText</w:t>
       </w:r>
-      <w:proofErr w:type="spellEnd"/>
     </w:p>
     <w:p>
       <w:pPr>
@@ -1437,28 +1084,21 @@
         <w:spacing w:after="160" w:line="259" w:lineRule="auto"/>
       </w:pPr>
       <w:r>
-        <w:t xml:space="preserve">end </w:t>
-      </w:r>
-      <w:proofErr w:type="spellStart"/>
-      <w:r>
-        <w:t>preparePlayfairText</w:t>
-      </w:r>
-      <w:proofErr w:type="spellEnd"/>
-    </w:p>
-    <w:p>
-      <w:pPr>
-        <w:spacing w:after="160" w:line="259" w:lineRule="auto"/>
-      </w:pPr>
-    </w:p>
-    <w:p>
-      <w:pPr>
-        <w:spacing w:after="160" w:line="259" w:lineRule="auto"/>
-      </w:pPr>
-      <w:proofErr w:type="spellStart"/>
+        <w:t>end preparePlayfairText</w:t>
+      </w:r>
+    </w:p>
+    <w:p>
+      <w:pPr>
+        <w:spacing w:after="160" w:line="259" w:lineRule="auto"/>
+      </w:pPr>
+    </w:p>
+    <w:p>
+      <w:pPr>
+        <w:spacing w:after="160" w:line="259" w:lineRule="auto"/>
+      </w:pPr>
       <w:r>
         <w:t>encryptPair</w:t>
       </w:r>
-      <w:proofErr w:type="spellEnd"/>
     </w:p>
     <w:p>
       <w:pPr>
@@ -1481,15 +1121,7 @@
         <w:spacing w:after="160" w:line="259" w:lineRule="auto"/>
       </w:pPr>
       <w:r>
-        <w:t xml:space="preserve">3. IF both characters are in the same </w:t>
-      </w:r>
-      <w:proofErr w:type="gramStart"/>
-      <w:r>
-        <w:t>row</w:t>
-      </w:r>
-      <w:proofErr w:type="gramEnd"/>
-      <w:r>
-        <w:t xml:space="preserve"> THEN</w:t>
+        <w:t>3. IF both characters are in the same row THEN</w:t>
       </w:r>
     </w:p>
     <w:p>
@@ -1513,15 +1145,7 @@
         <w:spacing w:after="160" w:line="259" w:lineRule="auto"/>
       </w:pPr>
       <w:r>
-        <w:t xml:space="preserve">6. ELSE IF both characters are in the same </w:t>
-      </w:r>
-      <w:proofErr w:type="gramStart"/>
-      <w:r>
-        <w:t>column</w:t>
-      </w:r>
-      <w:proofErr w:type="gramEnd"/>
-      <w:r>
-        <w:t xml:space="preserve"> THEN</w:t>
+        <w:t>6. ELSE IF both characters are in the same column THEN</w:t>
       </w:r>
     </w:p>
     <w:p>
@@ -1569,44 +1193,29 @@
         <w:spacing w:after="160" w:line="259" w:lineRule="auto"/>
       </w:pPr>
       <w:r>
-        <w:t xml:space="preserve">12. RETURN the </w:t>
-      </w:r>
-      <w:proofErr w:type="gramStart"/>
-      <w:r>
-        <w:t>resulting two</w:t>
-      </w:r>
-      <w:proofErr w:type="gramEnd"/>
-      <w:r>
-        <w:t xml:space="preserve"> characters</w:t>
-      </w:r>
-    </w:p>
-    <w:p>
-      <w:pPr>
-        <w:spacing w:after="160" w:line="259" w:lineRule="auto"/>
-      </w:pPr>
-      <w:r>
-        <w:t xml:space="preserve">end </w:t>
-      </w:r>
-      <w:proofErr w:type="spellStart"/>
-      <w:r>
-        <w:t>encryptPair</w:t>
-      </w:r>
-      <w:proofErr w:type="spellEnd"/>
-    </w:p>
-    <w:p>
-      <w:pPr>
-        <w:spacing w:after="160" w:line="259" w:lineRule="auto"/>
-      </w:pPr>
-    </w:p>
-    <w:p>
-      <w:pPr>
-        <w:spacing w:after="160" w:line="259" w:lineRule="auto"/>
-      </w:pPr>
-      <w:proofErr w:type="spellStart"/>
+        <w:t>12. RETURN the resulting two characters</w:t>
+      </w:r>
+    </w:p>
+    <w:p>
+      <w:pPr>
+        <w:spacing w:after="160" w:line="259" w:lineRule="auto"/>
+      </w:pPr>
+      <w:r>
+        <w:t>end encryptPair</w:t>
+      </w:r>
+    </w:p>
+    <w:p>
+      <w:pPr>
+        <w:spacing w:after="160" w:line="259" w:lineRule="auto"/>
+      </w:pPr>
+    </w:p>
+    <w:p>
+      <w:pPr>
+        <w:spacing w:after="160" w:line="259" w:lineRule="auto"/>
+      </w:pPr>
       <w:r>
         <w:t>decryptPair</w:t>
       </w:r>
-      <w:proofErr w:type="spellEnd"/>
     </w:p>
     <w:p>
       <w:pPr>
@@ -1629,15 +1238,7 @@
         <w:spacing w:after="160" w:line="259" w:lineRule="auto"/>
       </w:pPr>
       <w:r>
-        <w:t xml:space="preserve">3. IF both characters are in the same </w:t>
-      </w:r>
-      <w:proofErr w:type="gramStart"/>
-      <w:r>
-        <w:t>row</w:t>
-      </w:r>
-      <w:proofErr w:type="gramEnd"/>
-      <w:r>
-        <w:t xml:space="preserve"> THEN</w:t>
+        <w:t>3. IF both characters are in the same row THEN</w:t>
       </w:r>
     </w:p>
     <w:p>
@@ -1661,15 +1262,7 @@
         <w:spacing w:after="160" w:line="259" w:lineRule="auto"/>
       </w:pPr>
       <w:r>
-        <w:t xml:space="preserve">6. ELSE IF both characters are in the same </w:t>
-      </w:r>
-      <w:proofErr w:type="gramStart"/>
-      <w:r>
-        <w:t>column</w:t>
-      </w:r>
-      <w:proofErr w:type="gramEnd"/>
-      <w:r>
-        <w:t xml:space="preserve"> THEN</w:t>
+        <w:t>6. ELSE IF both characters are in the same column THEN</w:t>
       </w:r>
     </w:p>
     <w:p>
@@ -1717,29 +1310,16 @@
         <w:spacing w:after="160" w:line="259" w:lineRule="auto"/>
       </w:pPr>
       <w:r>
-        <w:t xml:space="preserve">12. RETURN the </w:t>
-      </w:r>
-      <w:proofErr w:type="gramStart"/>
-      <w:r>
-        <w:t>resulting two</w:t>
-      </w:r>
-      <w:proofErr w:type="gramEnd"/>
-      <w:r>
-        <w:t xml:space="preserve"> characters</w:t>
-      </w:r>
-    </w:p>
-    <w:p>
-      <w:pPr>
-        <w:spacing w:after="160" w:line="259" w:lineRule="auto"/>
-      </w:pPr>
-      <w:r>
-        <w:t xml:space="preserve">end </w:t>
-      </w:r>
-      <w:proofErr w:type="spellStart"/>
-      <w:r>
-        <w:t>decryptPair</w:t>
-      </w:r>
-      <w:proofErr w:type="spellEnd"/>
+        <w:t>12. RETURN the resulting two characters</w:t>
+      </w:r>
+    </w:p>
+    <w:p>
+      <w:pPr>
+        <w:spacing w:after="160" w:line="259" w:lineRule="auto"/>
+      </w:pPr>
+      <w:r>
+        <w:t>end decryptPair</w:t>
+      </w:r>
     </w:p>
     <w:p>
       <w:pPr>
@@ -1836,18 +1416,10 @@
     </w:p>
     <w:p>
       <w:r>
-        <w:t xml:space="preserve">A good test plan should be comprehensive. This means you should have a few test cases that test when the input is in and out of range, division by 0, incorrect Data type, </w:t>
-      </w:r>
-      <w:proofErr w:type="gramStart"/>
-      <w:r>
-        <w:t>etc.</w:t>
-      </w:r>
-      <w:r>
-        <w:t>(</w:t>
-      </w:r>
-      <w:proofErr w:type="gramEnd"/>
-      <w:r>
-        <w:t>Provide valid and invalid input)</w:t>
+        <w:t>A good test plan should be comprehensive. This means you should have a few test cases that test when the input is in and out of range, division by 0, incorrect Data type, etc.</w:t>
+      </w:r>
+      <w:r>
+        <w:t>(Provide valid and invalid input)</w:t>
       </w:r>
       <w:r>
         <w:t>.</w:t>
@@ -1871,29 +1443,24 @@
     <w:p/>
     <w:p>
       <w:r>
-        <w:t xml:space="preserve">Cases 1 and 2 are Caeser, 3 and 4 are </w:t>
-      </w:r>
-      <w:proofErr w:type="spellStart"/>
-      <w:r>
-        <w:t>Vigenere</w:t>
-      </w:r>
-      <w:proofErr w:type="spellEnd"/>
-      <w:r>
-        <w:t>, 5 and 6 are Playfair</w:t>
+        <w:t>1 and 2 are Caeser, 3 and 4 are Vigenere, 5 and 6 are Playfair</w:t>
+      </w:r>
+      <w:r>
+        <w:t>, 7 and 8 are for isStringInBounds</w:t>
       </w:r>
     </w:p>
     <w:tbl>
       <w:tblPr>
         <w:tblStyle w:val="TableGrid"/>
-        <w:tblW w:w="0" w:type="auto"/>
+        <w:tblW w:w="10507" w:type="dxa"/>
         <w:tblLook w:val="04A0" w:firstRow="1" w:lastRow="0" w:firstColumn="1" w:lastColumn="0" w:noHBand="0" w:noVBand="1"/>
       </w:tblPr>
       <w:tblGrid>
         <w:gridCol w:w="1897"/>
         <w:gridCol w:w="2620"/>
         <w:gridCol w:w="2620"/>
-        <w:gridCol w:w="1341"/>
-        <w:gridCol w:w="872"/>
+        <w:gridCol w:w="2620"/>
+        <w:gridCol w:w="750"/>
       </w:tblGrid>
       <w:tr>
         <w:tc>
@@ -1908,7 +1475,7 @@
         </w:tc>
         <w:tc>
           <w:tcPr>
-            <w:tcW w:w="2550" w:type="dxa"/>
+            <w:tcW w:w="2620" w:type="dxa"/>
           </w:tcPr>
           <w:p>
             <w:r>
@@ -1918,7 +1485,7 @@
         </w:tc>
         <w:tc>
           <w:tcPr>
-            <w:tcW w:w="2550" w:type="dxa"/>
+            <w:tcW w:w="2620" w:type="dxa"/>
           </w:tcPr>
           <w:p>
             <w:r>
@@ -1928,17 +1495,20 @@
         </w:tc>
         <w:tc>
           <w:tcPr>
-            <w:tcW w:w="1451" w:type="dxa"/>
-          </w:tcPr>
-          <w:p>
-            <w:r>
-              <w:t>Actual Output</w:t>
-            </w:r>
-          </w:p>
-        </w:tc>
-        <w:tc>
-          <w:tcPr>
-            <w:tcW w:w="902" w:type="dxa"/>
+            <w:tcW w:w="2620" w:type="dxa"/>
+          </w:tcPr>
+          <w:p>
+            <w:r>
+              <w:t>Actual</w:t>
+            </w:r>
+            <w:r>
+              <w:t xml:space="preserve"> Output</w:t>
+            </w:r>
+          </w:p>
+        </w:tc>
+        <w:tc>
+          <w:tcPr>
+            <w:tcW w:w="750" w:type="dxa"/>
           </w:tcPr>
           <w:p>
             <w:r>
@@ -1960,7 +1530,7 @@
         </w:tc>
         <w:tc>
           <w:tcPr>
-            <w:tcW w:w="2550" w:type="dxa"/>
+            <w:tcW w:w="2620" w:type="dxa"/>
           </w:tcPr>
           <w:p>
             <w:r>
@@ -1975,7 +1545,7 @@
         </w:tc>
         <w:tc>
           <w:tcPr>
-            <w:tcW w:w="2550" w:type="dxa"/>
+            <w:tcW w:w="2620" w:type="dxa"/>
           </w:tcPr>
           <w:tbl>
             <w:tblPr>
@@ -2004,31 +1574,7 @@
                 </w:tcPr>
                 <w:p>
                   <w:r>
-                    <w:t>"</w:t>
-                  </w:r>
-                  <w:proofErr w:type="gramStart"/>
-                  <w:r>
-                    <w:t>Z[\\KLU[</w:t>
-                  </w:r>
-                  <w:proofErr w:type="gramEnd"/>
-                  <w:r>
-                    <w:t>'[</w:t>
-                  </w:r>
-                  <w:proofErr w:type="gramStart"/>
-                  <w:r>
-                    <w:t>LZ[</w:t>
-                  </w:r>
-                  <w:proofErr w:type="gramEnd"/>
-                  <w:r>
-                    <w:t>'979</w:t>
-                  </w:r>
-                  <w:proofErr w:type="gramStart"/>
-                  <w:r>
-                    <w:t>&lt;(</w:t>
-                  </w:r>
-                  <w:proofErr w:type="gramEnd"/>
-                  <w:r>
-                    <w:t>"</w:t>
+                    <w:t>"Z[\\KLU['[LZ['979&lt;("</w:t>
                   </w:r>
                 </w:p>
               </w:tc>
@@ -2074,31 +1620,7 @@
         </w:tc>
         <w:tc>
           <w:tcPr>
-            <w:tcW w:w="1451" w:type="dxa"/>
-          </w:tcPr>
-          <w:p/>
-        </w:tc>
-        <w:tc>
-          <w:tcPr>
-            <w:tcW w:w="902" w:type="dxa"/>
-          </w:tcPr>
-          <w:p/>
-        </w:tc>
-      </w:tr>
-      <w:tr>
-        <w:tc>
-          <w:tcPr>
-            <w:tcW w:w="1897" w:type="dxa"/>
-          </w:tcPr>
-          <w:p>
-            <w:r>
-              <w:t>Case 2</w:t>
-            </w:r>
-          </w:p>
-        </w:tc>
-        <w:tc>
-          <w:tcPr>
-            <w:tcW w:w="2550" w:type="dxa"/>
+            <w:tcW w:w="2620" w:type="dxa"/>
           </w:tcPr>
           <w:tbl>
             <w:tblPr>
@@ -2127,31 +1649,7 @@
                 </w:tcPr>
                 <w:p>
                   <w:r>
-                    <w:t>"</w:t>
-                  </w:r>
-                  <w:proofErr w:type="gramStart"/>
-                  <w:r>
-                    <w:t>Z[\\KLU[</w:t>
-                  </w:r>
-                  <w:proofErr w:type="gramEnd"/>
-                  <w:r>
-                    <w:t>'[</w:t>
-                  </w:r>
-                  <w:proofErr w:type="gramStart"/>
-                  <w:r>
-                    <w:t>LZ[</w:t>
-                  </w:r>
-                  <w:proofErr w:type="gramEnd"/>
-                  <w:r>
-                    <w:t>'979</w:t>
-                  </w:r>
-                  <w:proofErr w:type="gramStart"/>
-                  <w:r>
-                    <w:t>&lt;(</w:t>
-                  </w:r>
-                  <w:proofErr w:type="gramEnd"/>
-                  <w:r>
-                    <w:t>"</w:t>
+                    <w:t>"Z[\\KLU['[LZ['979&lt;("</w:t>
                   </w:r>
                 </w:p>
               </w:tc>
@@ -2193,6 +1691,103 @@
               </w:tc>
             </w:tr>
           </w:tbl>
+          <w:p/>
+        </w:tc>
+        <w:tc>
+          <w:tcPr>
+            <w:tcW w:w="750" w:type="dxa"/>
+          </w:tcPr>
+          <w:p>
+            <w:r>
+              <w:t>Yes</w:t>
+            </w:r>
+          </w:p>
+        </w:tc>
+      </w:tr>
+      <w:tr>
+        <w:tc>
+          <w:tcPr>
+            <w:tcW w:w="1897" w:type="dxa"/>
+          </w:tcPr>
+          <w:p>
+            <w:r>
+              <w:t>Case 2</w:t>
+            </w:r>
+          </w:p>
+        </w:tc>
+        <w:tc>
+          <w:tcPr>
+            <w:tcW w:w="2620" w:type="dxa"/>
+          </w:tcPr>
+          <w:tbl>
+            <w:tblPr>
+              <w:tblW w:w="0" w:type="auto"/>
+              <w:tblCellSpacing w:w="15" w:type="dxa"/>
+              <w:tblCellMar>
+                <w:top w:w="15" w:type="dxa"/>
+                <w:left w:w="15" w:type="dxa"/>
+                <w:bottom w:w="15" w:type="dxa"/>
+                <w:right w:w="15" w:type="dxa"/>
+              </w:tblCellMar>
+              <w:tblLook w:val="04A0" w:firstRow="1" w:lastRow="0" w:firstColumn="1" w:lastColumn="0" w:noHBand="0" w:noVBand="1"/>
+            </w:tblPr>
+            <w:tblGrid>
+              <w:gridCol w:w="2334"/>
+            </w:tblGrid>
+            <w:tr>
+              <w:trPr>
+                <w:tblCellSpacing w:w="15" w:type="dxa"/>
+              </w:trPr>
+              <w:tc>
+                <w:tcPr>
+                  <w:tcW w:w="0" w:type="auto"/>
+                  <w:vAlign w:val="center"/>
+                  <w:hideMark/>
+                </w:tcPr>
+                <w:p>
+                  <w:r>
+                    <w:t>"Z[\\KLU['[LZ['979&lt;("</w:t>
+                  </w:r>
+                </w:p>
+              </w:tc>
+            </w:tr>
+          </w:tbl>
+          <w:p>
+            <w:pPr>
+              <w:rPr>
+                <w:vanish/>
+              </w:rPr>
+            </w:pPr>
+          </w:p>
+          <w:tbl>
+            <w:tblPr>
+              <w:tblW w:w="0" w:type="auto"/>
+              <w:tblCellSpacing w:w="15" w:type="dxa"/>
+              <w:tblCellMar>
+                <w:top w:w="15" w:type="dxa"/>
+                <w:left w:w="15" w:type="dxa"/>
+                <w:bottom w:w="15" w:type="dxa"/>
+                <w:right w:w="15" w:type="dxa"/>
+              </w:tblCellMar>
+              <w:tblLook w:val="04A0" w:firstRow="1" w:lastRow="0" w:firstColumn="1" w:lastColumn="0" w:noHBand="0" w:noVBand="1"/>
+            </w:tblPr>
+            <w:tblGrid>
+              <w:gridCol w:w="96"/>
+            </w:tblGrid>
+            <w:tr>
+              <w:trPr>
+                <w:tblCellSpacing w:w="15" w:type="dxa"/>
+              </w:trPr>
+              <w:tc>
+                <w:tcPr>
+                  <w:tcW w:w="0" w:type="auto"/>
+                  <w:vAlign w:val="center"/>
+                  <w:hideMark/>
+                </w:tcPr>
+                <w:p/>
+              </w:tc>
+            </w:tr>
+          </w:tbl>
           <w:p>
             <w:r>
               <w:t>Key: 7</w:t>
@@ -2201,7 +1796,7 @@
         </w:tc>
         <w:tc>
           <w:tcPr>
-            <w:tcW w:w="2550" w:type="dxa"/>
+            <w:tcW w:w="2620" w:type="dxa"/>
           </w:tcPr>
           <w:p>
             <w:r>
@@ -2211,15 +1806,23 @@
         </w:tc>
         <w:tc>
           <w:tcPr>
-            <w:tcW w:w="1451" w:type="dxa"/>
-          </w:tcPr>
-          <w:p/>
-        </w:tc>
-        <w:tc>
-          <w:tcPr>
-            <w:tcW w:w="902" w:type="dxa"/>
-          </w:tcPr>
-          <w:p/>
+            <w:tcW w:w="2620" w:type="dxa"/>
+          </w:tcPr>
+          <w:p>
+            <w:r>
+              <w:t>“STUDENT TEST 2025!”</w:t>
+            </w:r>
+          </w:p>
+        </w:tc>
+        <w:tc>
+          <w:tcPr>
+            <w:tcW w:w="750" w:type="dxa"/>
+          </w:tcPr>
+          <w:p>
+            <w:r>
+              <w:t>Yes</w:t>
+            </w:r>
+          </w:p>
         </w:tc>
       </w:tr>
       <w:tr>
@@ -2238,7 +1841,7 @@
         </w:tc>
         <w:tc>
           <w:tcPr>
-            <w:tcW w:w="2550" w:type="dxa"/>
+            <w:tcW w:w="2620" w:type="dxa"/>
           </w:tcPr>
           <w:p>
             <w:r>
@@ -2253,34 +1856,35 @@
         </w:tc>
         <w:tc>
           <w:tcPr>
-            <w:tcW w:w="2550" w:type="dxa"/>
-          </w:tcPr>
-          <w:p>
-            <w:r>
-              <w:t>6AH'</w:t>
-            </w:r>
-            <w:proofErr w:type="gramStart"/>
-            <w:r>
-              <w:t>(;GC</w:t>
-            </w:r>
-            <w:proofErr w:type="gramEnd"/>
-            <w:r>
-              <w:t>72F7C_#UXN</w:t>
+            <w:tcW w:w="2620" w:type="dxa"/>
+          </w:tcPr>
+          <w:p>
+            <w:r>
+              <w:t>6AH'(;GC72F7C_#UXN</w:t>
             </w:r>
           </w:p>
           <w:p/>
         </w:tc>
         <w:tc>
           <w:tcPr>
-            <w:tcW w:w="1451" w:type="dxa"/>
-          </w:tcPr>
+            <w:tcW w:w="2620" w:type="dxa"/>
+          </w:tcPr>
+          <w:p>
+            <w:r>
+              <w:t>6AH'(;GC72F7C_#UXN</w:t>
+            </w:r>
+          </w:p>
           <w:p/>
         </w:tc>
         <w:tc>
           <w:tcPr>
-            <w:tcW w:w="902" w:type="dxa"/>
-          </w:tcPr>
-          <w:p/>
+            <w:tcW w:w="750" w:type="dxa"/>
+          </w:tcPr>
+          <w:p>
+            <w:r>
+              <w:t>Yes</w:t>
+            </w:r>
+          </w:p>
         </w:tc>
       </w:tr>
       <w:tr>
@@ -2296,19 +1900,11 @@
         </w:tc>
         <w:tc>
           <w:tcPr>
-            <w:tcW w:w="2550" w:type="dxa"/>
-          </w:tcPr>
-          <w:p>
-            <w:r>
-              <w:t>6AH'</w:t>
-            </w:r>
-            <w:proofErr w:type="gramStart"/>
-            <w:r>
-              <w:t>(;GC</w:t>
-            </w:r>
-            <w:proofErr w:type="gramEnd"/>
-            <w:r>
-              <w:t>72F7C_#UXN</w:t>
+            <w:tcW w:w="2620" w:type="dxa"/>
+          </w:tcPr>
+          <w:p>
+            <w:r>
+              <w:t>6AH'(;GC72F7C_#UXN</w:t>
             </w:r>
           </w:p>
           <w:p>
@@ -2319,7 +1915,7 @@
         </w:tc>
         <w:tc>
           <w:tcPr>
-            <w:tcW w:w="2550" w:type="dxa"/>
+            <w:tcW w:w="2620" w:type="dxa"/>
           </w:tcPr>
           <w:p>
             <w:r>
@@ -2329,15 +1925,23 @@
         </w:tc>
         <w:tc>
           <w:tcPr>
-            <w:tcW w:w="1451" w:type="dxa"/>
-          </w:tcPr>
-          <w:p/>
-        </w:tc>
-        <w:tc>
-          <w:tcPr>
-            <w:tcW w:w="902" w:type="dxa"/>
-          </w:tcPr>
-          <w:p/>
+            <w:tcW w:w="2620" w:type="dxa"/>
+          </w:tcPr>
+          <w:p>
+            <w:r>
+              <w:t>“STUDENT TEST 2025!”</w:t>
+            </w:r>
+          </w:p>
+        </w:tc>
+        <w:tc>
+          <w:tcPr>
+            <w:tcW w:w="750" w:type="dxa"/>
+          </w:tcPr>
+          <w:p>
+            <w:r>
+              <w:t>Yes</w:t>
+            </w:r>
+          </w:p>
         </w:tc>
       </w:tr>
       <w:tr>
@@ -2353,7 +1957,7 @@
         </w:tc>
         <w:tc>
           <w:tcPr>
-            <w:tcW w:w="2550" w:type="dxa"/>
+            <w:tcW w:w="2620" w:type="dxa"/>
           </w:tcPr>
           <w:p>
             <w:r>
@@ -2368,22 +1972,14 @@
         </w:tc>
         <w:tc>
           <w:tcPr>
-            <w:tcW w:w="2550" w:type="dxa"/>
+            <w:tcW w:w="2620" w:type="dxa"/>
           </w:tcPr>
           <w:p>
             <w:r>
               <w:t>“</w:t>
             </w:r>
             <w:r>
-              <w:t>OCXHDGH6</w:t>
-            </w:r>
-            <w:proofErr w:type="gramStart"/>
-            <w:r>
-              <w:t>EAOC( 133</w:t>
-            </w:r>
-            <w:proofErr w:type="gramEnd"/>
-            <w:r>
-              <w:t>#</w:t>
+              <w:t>OCXHDGH6EAOC( 133#</w:t>
             </w:r>
             <w:r>
               <w:t>”</w:t>
@@ -2392,15 +1988,29 @@
         </w:tc>
         <w:tc>
           <w:tcPr>
-            <w:tcW w:w="1451" w:type="dxa"/>
-          </w:tcPr>
-          <w:p/>
-        </w:tc>
-        <w:tc>
-          <w:tcPr>
-            <w:tcW w:w="902" w:type="dxa"/>
-          </w:tcPr>
-          <w:p/>
+            <w:tcW w:w="2620" w:type="dxa"/>
+          </w:tcPr>
+          <w:p>
+            <w:r>
+              <w:t>“</w:t>
+            </w:r>
+            <w:r>
+              <w:t>OCXHDGH6EAOC( 133#</w:t>
+            </w:r>
+            <w:r>
+              <w:t>”</w:t>
+            </w:r>
+          </w:p>
+        </w:tc>
+        <w:tc>
+          <w:tcPr>
+            <w:tcW w:w="750" w:type="dxa"/>
+          </w:tcPr>
+          <w:p>
+            <w:r>
+              <w:t>Yes</w:t>
+            </w:r>
+          </w:p>
         </w:tc>
       </w:tr>
       <w:tr>
@@ -2416,22 +2026,14 @@
         </w:tc>
         <w:tc>
           <w:tcPr>
-            <w:tcW w:w="2550" w:type="dxa"/>
+            <w:tcW w:w="2620" w:type="dxa"/>
           </w:tcPr>
           <w:p>
             <w:r>
               <w:t>“</w:t>
             </w:r>
             <w:r>
-              <w:t>OCXHDGH6</w:t>
-            </w:r>
-            <w:proofErr w:type="gramStart"/>
-            <w:r>
-              <w:t>EAOC( 133</w:t>
-            </w:r>
-            <w:proofErr w:type="gramEnd"/>
-            <w:r>
-              <w:t>#</w:t>
+              <w:t>OCXHDGH6EAOC( 133#</w:t>
             </w:r>
             <w:r>
               <w:t>”</w:t>
@@ -2445,7 +2047,7 @@
         </w:tc>
         <w:tc>
           <w:tcPr>
-            <w:tcW w:w="2550" w:type="dxa"/>
+            <w:tcW w:w="2620" w:type="dxa"/>
           </w:tcPr>
           <w:p>
             <w:r>
@@ -2455,15 +2057,23 @@
         </w:tc>
         <w:tc>
           <w:tcPr>
-            <w:tcW w:w="1451" w:type="dxa"/>
-          </w:tcPr>
-          <w:p/>
-        </w:tc>
-        <w:tc>
-          <w:tcPr>
-            <w:tcW w:w="902" w:type="dxa"/>
-          </w:tcPr>
-          <w:p/>
+            <w:tcW w:w="2620" w:type="dxa"/>
+          </w:tcPr>
+          <w:p>
+            <w:r>
+              <w:t>“STUDENT TEST 2025!”</w:t>
+            </w:r>
+          </w:p>
+        </w:tc>
+        <w:tc>
+          <w:tcPr>
+            <w:tcW w:w="750" w:type="dxa"/>
+          </w:tcPr>
+          <w:p>
+            <w:r>
+              <w:t>Yes</w:t>
+            </w:r>
+          </w:p>
         </w:tc>
       </w:tr>
       <w:tr>
@@ -2479,7 +2089,7 @@
         </w:tc>
         <w:tc>
           <w:tcPr>
-            <w:tcW w:w="2550" w:type="dxa"/>
+            <w:tcW w:w="2620" w:type="dxa"/>
           </w:tcPr>
           <w:p>
             <w:r>
@@ -2489,7 +2099,7 @@
         </w:tc>
         <w:tc>
           <w:tcPr>
-            <w:tcW w:w="2550" w:type="dxa"/>
+            <w:tcW w:w="2620" w:type="dxa"/>
           </w:tcPr>
           <w:p>
             <w:r>
@@ -2499,15 +2109,23 @@
         </w:tc>
         <w:tc>
           <w:tcPr>
-            <w:tcW w:w="1451" w:type="dxa"/>
-          </w:tcPr>
-          <w:p/>
-        </w:tc>
-        <w:tc>
-          <w:tcPr>
-            <w:tcW w:w="902" w:type="dxa"/>
-          </w:tcPr>
-          <w:p/>
+            <w:tcW w:w="2620" w:type="dxa"/>
+          </w:tcPr>
+          <w:p>
+            <w:r>
+              <w:t>True</w:t>
+            </w:r>
+          </w:p>
+        </w:tc>
+        <w:tc>
+          <w:tcPr>
+            <w:tcW w:w="750" w:type="dxa"/>
+          </w:tcPr>
+          <w:p>
+            <w:r>
+              <w:t>Yes</w:t>
+            </w:r>
+          </w:p>
         </w:tc>
       </w:tr>
       <w:tr>
@@ -2517,18 +2135,13 @@
           </w:tcPr>
           <w:p>
             <w:r>
-              <w:t xml:space="preserve">Case 8: </w:t>
-            </w:r>
-            <w:proofErr w:type="spellStart"/>
-            <w:r>
-              <w:t>isStringInBounds</w:t>
-            </w:r>
-            <w:proofErr w:type="spellEnd"/>
-          </w:p>
-        </w:tc>
-        <w:tc>
-          <w:tcPr>
-            <w:tcW w:w="2550" w:type="dxa"/>
+              <w:t>Case 8</w:t>
+            </w:r>
+          </w:p>
+        </w:tc>
+        <w:tc>
+          <w:tcPr>
+            <w:tcW w:w="2620" w:type="dxa"/>
           </w:tcPr>
           <w:p>
             <w:r>
@@ -2538,7 +2151,7 @@
         </w:tc>
         <w:tc>
           <w:tcPr>
-            <w:tcW w:w="2550" w:type="dxa"/>
+            <w:tcW w:w="2620" w:type="dxa"/>
           </w:tcPr>
           <w:p>
             <w:r>
@@ -2548,15 +2161,23 @@
         </w:tc>
         <w:tc>
           <w:tcPr>
-            <w:tcW w:w="1451" w:type="dxa"/>
-          </w:tcPr>
-          <w:p/>
-        </w:tc>
-        <w:tc>
-          <w:tcPr>
-            <w:tcW w:w="902" w:type="dxa"/>
-          </w:tcPr>
-          <w:p/>
+            <w:tcW w:w="2620" w:type="dxa"/>
+          </w:tcPr>
+          <w:p>
+            <w:r>
+              <w:t>False</w:t>
+            </w:r>
+          </w:p>
+        </w:tc>
+        <w:tc>
+          <w:tcPr>
+            <w:tcW w:w="750" w:type="dxa"/>
+          </w:tcPr>
+          <w:p>
+            <w:r>
+              <w:t>Yes</w:t>
+            </w:r>
+          </w:p>
         </w:tc>
       </w:tr>
     </w:tbl>
@@ -2593,6 +2214,9 @@
     </w:p>
     <w:p>
       <w:r>
+        <w:rPr>
+          <w:noProof/>
+        </w:rPr>
         <w:drawing>
           <wp:inline distT="0" distB="0" distL="0" distR="0" wp14:anchorId="4E2F0F0A" wp14:editId="7E60C38D">
             <wp:extent cx="5382376" cy="6296904"/>
@@ -2632,19 +2256,14 @@
     </w:p>
     <w:p>
       <w:r>
-        <w:t xml:space="preserve">Screen shot of </w:t>
-      </w:r>
-      <w:proofErr w:type="spellStart"/>
-      <w:r>
-        <w:t>src</w:t>
-      </w:r>
-      <w:proofErr w:type="spellEnd"/>
-      <w:r>
-        <w:t xml:space="preserve"> folder files in your GitHub repository.</w:t>
-      </w:r>
-    </w:p>
-    <w:p>
-      <w:r>
+        <w:t>Screen shot of src folder files in your GitHub repository.</w:t>
+      </w:r>
+    </w:p>
+    <w:p>
+      <w:r>
+        <w:rPr>
+          <w:noProof/>
+        </w:rPr>
         <w:drawing>
           <wp:inline distT="0" distB="0" distL="0" distR="0" wp14:anchorId="3D2EA28E" wp14:editId="6F44AE21">
             <wp:extent cx="5943600" cy="3096895"/>
@@ -2729,15 +2348,7 @@
     </w:p>
     <w:p>
       <w:r>
-        <w:t xml:space="preserve">Not </w:t>
-      </w:r>
-      <w:proofErr w:type="gramStart"/>
-      <w:r>
-        <w:t>use</w:t>
-      </w:r>
-      <w:proofErr w:type="gramEnd"/>
-      <w:r>
-        <w:t xml:space="preserve"> eclipse and stick with an IDE that I know will work</w:t>
+        <w:t>Not use eclipse and stick with an IDE that I know will work</w:t>
       </w:r>
     </w:p>
     <w:p/>
@@ -2942,14 +2553,12 @@
                 <w:rFonts w:eastAsia="Verdana"/>
               </w:rPr>
             </w:pPr>
-            <w:proofErr w:type="spellStart"/>
             <w:r>
               <w:rPr>
                 <w:rFonts w:eastAsia="inherit"/>
               </w:rPr>
               <w:t>FirstInitialLastName</w:t>
             </w:r>
-            <w:proofErr w:type="spellEnd"/>
             <w:r>
               <w:rPr>
                 <w:rFonts w:eastAsia="Verdana"/>
@@ -3124,14 +2733,12 @@
                 <w:rFonts w:eastAsia="inherit"/>
               </w:rPr>
             </w:pPr>
-            <w:proofErr w:type="spellStart"/>
             <w:r>
               <w:rPr>
                 <w:rFonts w:eastAsia="inherit"/>
               </w:rPr>
               <w:t>FirstInitialLastName</w:t>
             </w:r>
-            <w:proofErr w:type="spellEnd"/>
             <w:r>
               <w:rPr>
                 <w:rFonts w:eastAsia="Verdana"/>
@@ -3429,15 +3036,7 @@
           </w:tcPr>
           <w:p>
             <w:r>
-              <w:t xml:space="preserve">Screenshots of your GitHub account with submitted </w:t>
-            </w:r>
-            <w:proofErr w:type="gramStart"/>
-            <w:r>
-              <w:t>Assignment# (</w:t>
-            </w:r>
-            <w:proofErr w:type="gramEnd"/>
-            <w:r>
-              <w:t>if required)</w:t>
+              <w:t>Screenshots of your GitHub account with submitted Assignment# (if required)</w:t>
             </w:r>
           </w:p>
         </w:tc>
@@ -5613,6 +5212,7 @@
   <w:style w:type="character" w:default="1" w:styleId="DefaultParagraphFont">
     <w:name w:val="Default Paragraph Font"/>
     <w:uiPriority w:val="1"/>
+    <w:semiHidden/>
     <w:unhideWhenUsed/>
   </w:style>
   <w:style w:type="table" w:default="1" w:styleId="TableNormal">

</xml_diff>

<commit_message>
Update i should have done earlier
</commit_message>
<xml_diff>
--- a/Assignment3_Crypto_st -updated_100525/CMSC203 Assignment3 Implenetation Documentation Template.docx
+++ b/Assignment3_Crypto_st -updated_100525/CMSC203 Assignment3 Implenetation Documentation Template.docx
@@ -302,6 +302,7 @@
     </w:p>
     <w:p>
       <w:r>
+        <w:lastRenderedPageBreak/>
         <w:t>7.      COMPUTE its index relative to the lower allowed symbol</w:t>
       </w:r>
     </w:p>
@@ -520,6 +521,7 @@
     </w:p>
     <w:p>
       <w:r>
+        <w:lastRenderedPageBreak/>
         <w:t>2.  COMPUTE the shifted index by adding the shift amount, adding the range, and wrapping the result within the range</w:t>
       </w:r>
     </w:p>
@@ -741,6 +743,7 @@
         <w:spacing w:after="160" w:line="259" w:lineRule="auto"/>
       </w:pPr>
       <w:r>
+        <w:lastRenderedPageBreak/>
         <w:t>9. END FOR</w:t>
       </w:r>
     </w:p>
@@ -959,6 +962,7 @@
         <w:spacing w:after="160" w:line="259" w:lineRule="auto"/>
       </w:pPr>
       <w:r>
+        <w:lastRenderedPageBreak/>
         <w:t>findPosition</w:t>
       </w:r>
     </w:p>
@@ -1177,6 +1181,7 @@
         <w:spacing w:after="160" w:line="259" w:lineRule="auto"/>
       </w:pPr>
       <w:r>
+        <w:lastRenderedPageBreak/>
         <w:t>10.    REPLACE each character with the one in the same row but the column of the other character</w:t>
       </w:r>
     </w:p>
@@ -1336,6 +1341,7 @@
     </w:p>
     <w:p>
       <w:r>
+        <w:lastRenderedPageBreak/>
         <w:t>Part2: UML Class Diagram</w:t>
       </w:r>
     </w:p>
@@ -1402,6 +1408,7 @@
     </w:p>
     <w:p>
       <w:r>
+        <w:lastRenderedPageBreak/>
         <w:t>Part</w:t>
       </w:r>
       <w:r>
@@ -2189,6 +2196,7 @@
     </w:p>
     <w:p>
       <w:r>
+        <w:lastRenderedPageBreak/>
         <w:t>Part4: Screenshots:</w:t>
       </w:r>
     </w:p>
@@ -2264,6 +2272,7 @@
         <w:rPr>
           <w:noProof/>
         </w:rPr>
+        <w:lastRenderedPageBreak/>
         <w:drawing>
           <wp:inline distT="0" distB="0" distL="0" distR="0" wp14:anchorId="3D2EA28E" wp14:editId="6F44AE21">
             <wp:extent cx="5943600" cy="3096895"/>
@@ -2309,6 +2318,7 @@
     </w:p>
     <w:p>
       <w:r>
+        <w:lastRenderedPageBreak/>
         <w:t>Lessons Learned &lt;Provide answers to the questions listed above&gt;:</w:t>
       </w:r>
     </w:p>
@@ -2388,6 +2398,7 @@
     </w:p>
     <w:p>
       <w:r>
+        <w:lastRenderedPageBreak/>
         <w:t>Check List: &lt;Provide answers to the column Y/N or N/A &gt;:</w:t>
       </w:r>
     </w:p>
@@ -2589,7 +2600,11 @@
               <w:right w:val="single" w:sz="4" w:space="0" w:color="000000"/>
             </w:tcBorders>
           </w:tcPr>
-          <w:p/>
+          <w:p>
+            <w:r>
+              <w:t>Yes</w:t>
+            </w:r>
+          </w:p>
         </w:tc>
       </w:tr>
       <w:tr>
@@ -2643,7 +2658,11 @@
               <w:right w:val="single" w:sz="4" w:space="0" w:color="000000"/>
             </w:tcBorders>
           </w:tcPr>
-          <w:p/>
+          <w:p>
+            <w:r>
+              <w:t>Yes</w:t>
+            </w:r>
+          </w:p>
         </w:tc>
       </w:tr>
       <w:tr>
@@ -2769,7 +2788,11 @@
               <w:right w:val="single" w:sz="4" w:space="0" w:color="000000"/>
             </w:tcBorders>
           </w:tcPr>
-          <w:p/>
+          <w:p>
+            <w:r>
+              <w:t>Yes</w:t>
+            </w:r>
+          </w:p>
         </w:tc>
       </w:tr>
       <w:tr>
@@ -2820,7 +2843,11 @@
               <w:right w:val="single" w:sz="4" w:space="0" w:color="000000"/>
             </w:tcBorders>
           </w:tcPr>
-          <w:p/>
+          <w:p>
+            <w:r>
+              <w:t>Yes</w:t>
+            </w:r>
+          </w:p>
         </w:tc>
       </w:tr>
       <w:tr>
@@ -2866,7 +2893,11 @@
               <w:right w:val="single" w:sz="4" w:space="0" w:color="000000"/>
             </w:tcBorders>
           </w:tcPr>
-          <w:p/>
+          <w:p>
+            <w:r>
+              <w:t>Yes</w:t>
+            </w:r>
+          </w:p>
         </w:tc>
       </w:tr>
       <w:tr>
@@ -2912,7 +2943,11 @@
               <w:right w:val="single" w:sz="4" w:space="0" w:color="000000"/>
             </w:tcBorders>
           </w:tcPr>
-          <w:p/>
+          <w:p>
+            <w:r>
+              <w:t>Yes</w:t>
+            </w:r>
+          </w:p>
         </w:tc>
       </w:tr>
       <w:tr>
@@ -2958,7 +2993,11 @@
               <w:right w:val="single" w:sz="4" w:space="0" w:color="000000"/>
             </w:tcBorders>
           </w:tcPr>
-          <w:p/>
+          <w:p>
+            <w:r>
+              <w:t>Yes</w:t>
+            </w:r>
+          </w:p>
         </w:tc>
       </w:tr>
       <w:tr>
@@ -3004,7 +3043,11 @@
               <w:right w:val="single" w:sz="4" w:space="0" w:color="000000"/>
             </w:tcBorders>
           </w:tcPr>
-          <w:p/>
+          <w:p>
+            <w:r>
+              <w:t>Yes</w:t>
+            </w:r>
+          </w:p>
         </w:tc>
       </w:tr>
       <w:tr>
@@ -3050,7 +3093,11 @@
               <w:right w:val="single" w:sz="4" w:space="0" w:color="000000"/>
             </w:tcBorders>
           </w:tcPr>
-          <w:p/>
+          <w:p>
+            <w:r>
+              <w:t>Yes</w:t>
+            </w:r>
+          </w:p>
         </w:tc>
       </w:tr>
       <w:tr>
@@ -3096,7 +3143,11 @@
               <w:right w:val="single" w:sz="4" w:space="0" w:color="000000"/>
             </w:tcBorders>
           </w:tcPr>
-          <w:p/>
+          <w:p>
+            <w:r>
+              <w:t>Yes</w:t>
+            </w:r>
+          </w:p>
         </w:tc>
       </w:tr>
       <w:tr>
@@ -3159,6 +3210,9 @@
                 <w:rFonts w:eastAsia="Verdana"/>
               </w:rPr>
             </w:pPr>
+            <w:r>
+              <w:t>Yes</w:t>
+            </w:r>
           </w:p>
         </w:tc>
       </w:tr>
@@ -3211,7 +3265,11 @@
               <w:right w:val="single" w:sz="4" w:space="0" w:color="000000"/>
             </w:tcBorders>
           </w:tcPr>
-          <w:p/>
+          <w:p>
+            <w:r>
+              <w:t>Yes</w:t>
+            </w:r>
+          </w:p>
         </w:tc>
       </w:tr>
     </w:tbl>

</xml_diff>